<commit_message>
Added two sentences to conclusion in report
</commit_message>
<xml_diff>
--- a/Movie Recommendation Report.docx
+++ b/Movie Recommendation Report.docx
@@ -477,14 +477,7 @@
           <w:sz w:val="20"/>
           <w:szCs w:val="20"/>
         </w:rPr>
-        <w:t xml:space="preserve"> times. We then return the top N movies list sorted by most frequently visited Each user has a movie that corresponds to them, which is the first movie in the movies list that the visited user gave </w:t>
-      </w:r>
-      <w:r>
-        <w:rPr>
-          <w:sz w:val="20"/>
-          <w:szCs w:val="20"/>
-        </w:rPr>
-        <w:t xml:space="preserve">5 </w:t>
+        <w:t xml:space="preserve"> times. We then return the top N movies list sorted by most frequently visited Each user has a movie that corresponds to them, which is the first movie in the movies list that the visited user gave 5 </w:t>
       </w:r>
       <w:proofErr w:type="gramStart"/>
       <w:r>
@@ -598,21 +591,7 @@
           <w:sz w:val="20"/>
           <w:szCs w:val="20"/>
         </w:rPr>
-        <w:t xml:space="preserve">, Good Will Hunting, As Good as it Gets, Air Force One, Apt Pupil. These movies are romantic or based on real-life events, so they’re very similar. The result for item-based filtering for Jurassic Park are: Top Gun, Speed, </w:t>
-      </w:r>
-      <w:r>
-        <w:rPr>
-          <w:sz w:val="20"/>
-          <w:szCs w:val="20"/>
-        </w:rPr>
-        <w:t>Raiders of the Lost Ark, The Empire Strikes Back</w:t>
-      </w:r>
-      <w:r>
-        <w:rPr>
-          <w:sz w:val="20"/>
-          <w:szCs w:val="20"/>
-        </w:rPr>
-        <w:t>, Indiana Jones and the Last Crusade.</w:t>
+        <w:t>, Good Will Hunting, As Good as it Gets, Air Force One, Apt Pupil. These movies are romantic or based on real-life events, so they’re very similar. The result for item-based filtering for Jurassic Park are: Top Gun, Speed, Raiders of the Lost Ark, The Empire Strikes Back, Indiana Jones and the Last Crusade.</w:t>
       </w:r>
       <w:r>
         <w:rPr>
@@ -780,7 +759,53 @@
           <w:sz w:val="20"/>
           <w:szCs w:val="20"/>
         </w:rPr>
-        <w:t xml:space="preserve"> context-filtering like using the history of the recently watched movies by a user for more personalized recommendations. This is great for trilogies, movie sequels, or spinoffs. This has real-world applications in virtually every streaming service like Netflix and consumer-based companies like Amazon. Recommendation systems are great for engaging users with unfamiliar products and movies that they will usually enjoy so they can spend money. Part of recommendation system is a business that benefits the consumers and entrepreneurs. </w:t>
+        <w:t xml:space="preserve"> context-filtering like using the history of the recently watched movies by a user for more personalized recommendations. This is great for trilogies, movie sequels, or spinoffs.</w:t>
+      </w:r>
+      <w:r>
+        <w:rPr>
+          <w:sz w:val="20"/>
+          <w:szCs w:val="20"/>
+        </w:rPr>
+        <w:t xml:space="preserve"> Instead of cosine similarity, it would be better to use </w:t>
+      </w:r>
+      <w:proofErr w:type="spellStart"/>
+      <w:r>
+        <w:rPr>
+          <w:sz w:val="20"/>
+          <w:szCs w:val="20"/>
+        </w:rPr>
+        <w:t>pearson</w:t>
+      </w:r>
+      <w:proofErr w:type="spellEnd"/>
+      <w:r>
+        <w:rPr>
+          <w:sz w:val="20"/>
+          <w:szCs w:val="20"/>
+        </w:rPr>
+        <w:t xml:space="preserve"> correlation coefficient because that similarity measure is not skewed by missing reviews. Also, users that have similar tastes in movies but different rating standards will have a higher similarity score with </w:t>
+      </w:r>
+      <w:proofErr w:type="spellStart"/>
+      <w:r>
+        <w:rPr>
+          <w:sz w:val="20"/>
+          <w:szCs w:val="20"/>
+        </w:rPr>
+        <w:t>pearson</w:t>
+      </w:r>
+      <w:proofErr w:type="spellEnd"/>
+      <w:r>
+        <w:rPr>
+          <w:sz w:val="20"/>
+          <w:szCs w:val="20"/>
+        </w:rPr>
+        <w:t xml:space="preserve"> correlation coefficient measure than cosine similarity measure.</w:t>
+      </w:r>
+      <w:r>
+        <w:rPr>
+          <w:sz w:val="20"/>
+          <w:szCs w:val="20"/>
+        </w:rPr>
+        <w:t xml:space="preserve"> This has real-world applications in virtually every streaming service like Netflix and consumer-based companies like Amazon. Recommendation systems are great for engaging users with unfamiliar products and movies that they will usually enjoy so they can spend money. Part of recommendation system is a business that benefits the consumers and entrepreneurs. </w:t>
       </w:r>
     </w:p>
     <w:p>

</xml_diff>